<commit_message>
Documentation of the Tasks
</commit_message>
<xml_diff>
--- a/doc/Arbeits & Tagesjournal/19.03.2018.docx
+++ b/doc/Arbeits & Tagesjournal/19.03.2018.docx
@@ -574,8 +574,10 @@
               <w:pStyle w:val="Text"/>
             </w:pPr>
             <w:r>
-              <w:t>4h</w:t>
-            </w:r>
+              <w:t>4</w:t>
+            </w:r>
+            <w:bookmarkStart w:id="1" w:name="_GoBack"/>
+            <w:bookmarkEnd w:id="1"/>
           </w:p>
         </w:tc>
         <w:tc>
@@ -628,7 +630,7 @@
               <w:pStyle w:val="Text"/>
             </w:pPr>
             <w:r>
-              <w:t>1.5h</w:t>
+              <w:t>1.5</w:t>
             </w:r>
           </w:p>
         </w:tc>
@@ -769,8 +771,6 @@
             <w:r>
               <w:t>abschluss</w:t>
             </w:r>
-            <w:bookmarkStart w:id="1" w:name="_GoBack"/>
-            <w:bookmarkEnd w:id="1"/>
           </w:p>
         </w:tc>
         <w:tc>
@@ -795,7 +795,7 @@
               <w:pStyle w:val="Text"/>
             </w:pPr>
             <w:r>
-              <w:t>0.3</w:t>
+              <w:t>0.5</w:t>
             </w:r>
           </w:p>
         </w:tc>
@@ -1004,7 +1004,7 @@
               <w:t xml:space="preserve">Für die </w:t>
             </w:r>
             <w:r>
-              <w:t xml:space="preserve">zwei Problemen, </w:t>
+              <w:t xml:space="preserve">zwei Probleme, </w:t>
             </w:r>
             <w:r>
               <w:t>denen</w:t>
@@ -1191,6 +1191,99 @@
       <w:r>
         <w:t>In Verzug</w:t>
       </w:r>
+    </w:p>
+    <w:tbl>
+      <w:tblPr>
+        <w:tblStyle w:val="TableGrid"/>
+        <w:tblW w:w="0" w:type="auto"/>
+        <w:tblLook w:val="04A0" w:firstRow="1" w:lastRow="0" w:firstColumn="1" w:lastColumn="0" w:noHBand="0" w:noVBand="1"/>
+      </w:tblPr>
+      <w:tblGrid>
+        <w:gridCol w:w="3080"/>
+        <w:gridCol w:w="3081"/>
+        <w:gridCol w:w="3081"/>
+      </w:tblGrid>
+      <w:tr>
+        <w:trPr>
+          <w:cnfStyle w:val="100000000000" w:firstRow="1" w:lastRow="0" w:firstColumn="0" w:lastColumn="0" w:oddVBand="0" w:evenVBand="0" w:oddHBand="0" w:evenHBand="0" w:firstRowFirstColumn="0" w:firstRowLastColumn="0" w:lastRowFirstColumn="0" w:lastRowLastColumn="0"/>
+        </w:trPr>
+        <w:tc>
+          <w:tcPr>
+            <w:tcW w:w="3080" w:type="dxa"/>
+          </w:tcPr>
+          <w:p>
+            <w:pPr>
+              <w:pStyle w:val="Text"/>
+            </w:pPr>
+            <w:r>
+              <w:t>Datum</w:t>
+            </w:r>
+          </w:p>
+        </w:tc>
+        <w:tc>
+          <w:tcPr>
+            <w:tcW w:w="3081" w:type="dxa"/>
+          </w:tcPr>
+          <w:p>
+            <w:pPr>
+              <w:pStyle w:val="Text"/>
+            </w:pPr>
+            <w:r>
+              <w:t>Kandidat</w:t>
+            </w:r>
+          </w:p>
+        </w:tc>
+        <w:tc>
+          <w:tcPr>
+            <w:tcW w:w="3081" w:type="dxa"/>
+          </w:tcPr>
+          <w:p>
+            <w:pPr>
+              <w:pStyle w:val="Text"/>
+            </w:pPr>
+            <w:r>
+              <w:t>Verantwortlicher</w:t>
+            </w:r>
+          </w:p>
+        </w:tc>
+      </w:tr>
+      <w:tr>
+        <w:tc>
+          <w:tcPr>
+            <w:tcW w:w="3080" w:type="dxa"/>
+          </w:tcPr>
+          <w:p>
+            <w:pPr>
+              <w:pStyle w:val="Text"/>
+            </w:pPr>
+          </w:p>
+        </w:tc>
+        <w:tc>
+          <w:tcPr>
+            <w:tcW w:w="3081" w:type="dxa"/>
+          </w:tcPr>
+          <w:p>
+            <w:pPr>
+              <w:pStyle w:val="Text"/>
+            </w:pPr>
+          </w:p>
+        </w:tc>
+        <w:tc>
+          <w:tcPr>
+            <w:tcW w:w="3081" w:type="dxa"/>
+          </w:tcPr>
+          <w:p>
+            <w:pPr>
+              <w:pStyle w:val="Text"/>
+            </w:pPr>
+          </w:p>
+        </w:tc>
+      </w:tr>
+    </w:tbl>
+    <w:p>
+      <w:pPr>
+        <w:pStyle w:val="Text"/>
+      </w:pPr>
     </w:p>
     <w:sectPr>
       <w:headerReference w:type="default" r:id="rId17"/>
@@ -5037,9 +5130,6 @@
     <w:uiPriority w:val="1"/>
     <w:semiHidden/>
     <w:unhideWhenUsed/>
-    <w:rPr>
-      <w:lang w:val="de-CH"/>
-    </w:rPr>
   </w:style>
   <w:style w:type="table" w:default="1" w:styleId="TableNormal">
     <w:name w:val="Normal Table"/>
@@ -5942,23 +6032,23 @@
 </file>
 
 <file path=customXml/item1.xml><?xml version="1.0" encoding="utf-8"?>
+<officeatwork xmlns="http://schemas.officeatwork.com/CustomXMLPart"/>
+</file>
+
+<file path=customXml/item2.xml><?xml version="1.0" encoding="utf-8"?>
+<officeatwork xmlns="http://schemas.officeatwork.com/Document">eNp7v3u/jUt+cmlual6JnU1wfk5pSWZ+nmeKnY0+MscnMS+9NDE91c7IwNTURh/OtQnLTC0HqoVScJMAxiof0g==</officeatwork>
+</file>
+
+<file path=customXml/item3.xml><?xml version="1.0" encoding="utf-8"?>
+<officeatwork xmlns="http://schemas.officeatwork.com/Formulas">eNp7v3u/jVt+UW5pTmKxgr4dAD33Bnw=</officeatwork>
+</file>
+
+<file path=customXml/item4.xml><?xml version="1.0" encoding="utf-8"?>
 <officeatwork xmlns="http://schemas.officeatwork.com/MasterProperties">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</officeatwork>
 </file>
 
-<file path=customXml/item2.xml><?xml version="1.0" encoding="utf-8"?>
+<file path=customXml/item5.xml><?xml version="1.0" encoding="utf-8"?>
 <officeatwork xmlns="http://schemas.officeatwork.com/Media"/>
-</file>
-
-<file path=customXml/item3.xml><?xml version="1.0" encoding="utf-8"?>
-<officeatwork xmlns="http://schemas.officeatwork.com/CustomXMLPart"/>
-</file>
-
-<file path=customXml/item4.xml><?xml version="1.0" encoding="utf-8"?>
-<officeatwork xmlns="http://schemas.officeatwork.com/Document">eNp7v3u/jUt+cmlual6JnU1wfk5pSWZ+nmeKnY0+MscnMS+9NDE91c7IwNTURh/OtQnLTC0HqoVScJMAxiof0g==</officeatwork>
-</file>
-
-<file path=customXml/item5.xml><?xml version="1.0" encoding="utf-8"?>
-<officeatwork xmlns="http://schemas.officeatwork.com/Formulas">eNp7v3u/jVt+UW5pTmKxgr4dAD33Bnw=</officeatwork>
 </file>
 
 <file path=customXml/item6.xml><?xml version="1.0" encoding="utf-8"?>
@@ -5966,6 +6056,30 @@
 </file>
 
 <file path=customXml/itemProps1.xml><?xml version="1.0" encoding="utf-8"?>
+<ds:datastoreItem xmlns:ds="http://schemas.openxmlformats.org/officeDocument/2006/customXml" ds:itemID="{C2820A0C-F201-44CB-8AB9-DCA9502CB7BD}">
+  <ds:schemaRefs>
+    <ds:schemaRef ds:uri="http://schemas.officeatwork.com/CustomXMLPart"/>
+  </ds:schemaRefs>
+</ds:datastoreItem>
+</file>
+
+<file path=customXml/itemProps2.xml><?xml version="1.0" encoding="utf-8"?>
+<ds:datastoreItem xmlns:ds="http://schemas.openxmlformats.org/officeDocument/2006/customXml" ds:itemID="{CD884691-B2D0-41DB-88C3-E8CB5B848DA1}">
+  <ds:schemaRefs>
+    <ds:schemaRef ds:uri="http://schemas.officeatwork.com/Document"/>
+  </ds:schemaRefs>
+</ds:datastoreItem>
+</file>
+
+<file path=customXml/itemProps3.xml><?xml version="1.0" encoding="utf-8"?>
+<ds:datastoreItem xmlns:ds="http://schemas.openxmlformats.org/officeDocument/2006/customXml" ds:itemID="{3E36F027-ABD0-485C-A28E-5BB43A382B4C}">
+  <ds:schemaRefs>
+    <ds:schemaRef ds:uri="http://schemas.officeatwork.com/Formulas"/>
+  </ds:schemaRefs>
+</ds:datastoreItem>
+</file>
+
+<file path=customXml/itemProps4.xml><?xml version="1.0" encoding="utf-8"?>
 <ds:datastoreItem xmlns:ds="http://schemas.openxmlformats.org/officeDocument/2006/customXml" ds:itemID="{A4E4F655-02D8-4ED4-AC0C-6CAECFC33BEB}">
   <ds:schemaRefs>
     <ds:schemaRef ds:uri="http://schemas.officeatwork.com/MasterProperties"/>
@@ -5973,7 +6087,7 @@
 </ds:datastoreItem>
 </file>
 
-<file path=customXml/itemProps2.xml><?xml version="1.0" encoding="utf-8"?>
+<file path=customXml/itemProps5.xml><?xml version="1.0" encoding="utf-8"?>
 <ds:datastoreItem xmlns:ds="http://schemas.openxmlformats.org/officeDocument/2006/customXml" ds:itemID="{07E69C3D-4416-4E02-AE40-C49073F22C14}">
   <ds:schemaRefs>
     <ds:schemaRef ds:uri="http://schemas.officeatwork.com/Media"/>
@@ -5981,32 +6095,8 @@
 </ds:datastoreItem>
 </file>
 
-<file path=customXml/itemProps3.xml><?xml version="1.0" encoding="utf-8"?>
-<ds:datastoreItem xmlns:ds="http://schemas.openxmlformats.org/officeDocument/2006/customXml" ds:itemID="{C2820A0C-F201-44CB-8AB9-DCA9502CB7BD}">
-  <ds:schemaRefs>
-    <ds:schemaRef ds:uri="http://schemas.officeatwork.com/CustomXMLPart"/>
-  </ds:schemaRefs>
-</ds:datastoreItem>
-</file>
-
-<file path=customXml/itemProps4.xml><?xml version="1.0" encoding="utf-8"?>
-<ds:datastoreItem xmlns:ds="http://schemas.openxmlformats.org/officeDocument/2006/customXml" ds:itemID="{CD884691-B2D0-41DB-88C3-E8CB5B848DA1}">
-  <ds:schemaRefs>
-    <ds:schemaRef ds:uri="http://schemas.officeatwork.com/Document"/>
-  </ds:schemaRefs>
-</ds:datastoreItem>
-</file>
-
-<file path=customXml/itemProps5.xml><?xml version="1.0" encoding="utf-8"?>
-<ds:datastoreItem xmlns:ds="http://schemas.openxmlformats.org/officeDocument/2006/customXml" ds:itemID="{3E36F027-ABD0-485C-A28E-5BB43A382B4C}">
-  <ds:schemaRefs>
-    <ds:schemaRef ds:uri="http://schemas.officeatwork.com/Formulas"/>
-  </ds:schemaRefs>
-</ds:datastoreItem>
-</file>
-
 <file path=customXml/itemProps6.xml><?xml version="1.0" encoding="utf-8"?>
-<ds:datastoreItem xmlns:ds="http://schemas.openxmlformats.org/officeDocument/2006/customXml" ds:itemID="{C56F6A50-10A0-44BF-B6E2-28ED6F4984FB}">
+<ds:datastoreItem xmlns:ds="http://schemas.openxmlformats.org/officeDocument/2006/customXml" ds:itemID="{600355C4-0591-4F83-90B6-46300CC5402C}">
   <ds:schemaRefs>
     <ds:schemaRef ds:uri="http://schemas.openxmlformats.org/officeDocument/2006/bibliography"/>
   </ds:schemaRefs>

</xml_diff>